<commit_message>
App icon now added and asset tracking form completed. Unfortunately inexplicable bug/glitch still not fixed but thats fine for now.
</commit_message>
<xml_diff>
--- a/Asset_Tracking_Form-MacDougall_Connor.docx
+++ b/Asset_Tracking_Form-MacDougall_Connor.docx
@@ -47,6 +47,165 @@
         </w:rPr>
         <w:t>Add your link here)</w:t>
       </w:r>
+    </w:p>
+    <w:tbl>
+      <w:tblPr>
+        <w:tblW w:w="14600" w:type="dxa"/>
+        <w:tblInd w:w="108" w:type="dxa"/>
+        <w:tblBorders>
+          <w:top w:val="single" w:sz="8" w:space="0" w:color="000000"/>
+          <w:left w:val="single" w:sz="8" w:space="0" w:color="000000"/>
+          <w:bottom w:val="single" w:sz="8" w:space="0" w:color="000000"/>
+          <w:right w:val="single" w:sz="8" w:space="0" w:color="000000"/>
+          <w:insideH w:val="single" w:sz="8" w:space="0" w:color="000000"/>
+          <w:insideV w:val="single" w:sz="8" w:space="0" w:color="000000"/>
+        </w:tblBorders>
+        <w:tblLayout w:type="fixed"/>
+        <w:tblLook w:val="04A0" w:firstRow="1" w:lastRow="0" w:firstColumn="1" w:lastColumn="0" w:noHBand="0" w:noVBand="1"/>
+      </w:tblPr>
+      <w:tblGrid>
+        <w:gridCol w:w="4914"/>
+        <w:gridCol w:w="4843"/>
+        <w:gridCol w:w="4843"/>
+      </w:tblGrid>
+      <w:tr>
+        <w:trPr>
+          <w:trHeight w:val="300"/>
+        </w:trPr>
+        <w:tc>
+          <w:tcPr>
+            <w:tcW w:w="4914" w:type="dxa"/>
+            <w:tcBorders>
+              <w:top w:val="single" w:sz="8" w:space="0" w:color="000000"/>
+              <w:left w:val="single" w:sz="8" w:space="0" w:color="000000"/>
+              <w:bottom w:val="single" w:sz="8" w:space="0" w:color="000000"/>
+              <w:right w:val="single" w:sz="8" w:space="0" w:color="000000"/>
+            </w:tcBorders>
+            <w:shd w:val="clear" w:color="auto" w:fill="auto"/>
+            <w:tcMar>
+              <w:top w:w="100" w:type="dxa"/>
+              <w:left w:w="100" w:type="dxa"/>
+              <w:bottom w:w="100" w:type="dxa"/>
+              <w:right w:w="100" w:type="dxa"/>
+            </w:tcMar>
+          </w:tcPr>
+          <w:p>
+            <w:r>
+              <w:rPr>
+                <w:noProof/>
+              </w:rPr>
+              <w:drawing>
+                <wp:inline distT="0" distB="0" distL="0" distR="0" wp14:anchorId="7997BC1C" wp14:editId="4F5170E0">
+                  <wp:extent cx="2984500" cy="3975100"/>
+                  <wp:effectExtent l="0" t="0" r="12700" b="12700"/>
+                  <wp:docPr id="2" name="Picture 2" descr="Important%20Photos/SplashScreen-Bamboo.jpg"/>
+                  <wp:cNvGraphicFramePr>
+                    <a:graphicFrameLocks xmlns:a="http://schemas.openxmlformats.org/drawingml/2006/main" noChangeAspect="1"/>
+                  </wp:cNvGraphicFramePr>
+                  <a:graphic xmlns:a="http://schemas.openxmlformats.org/drawingml/2006/main">
+                    <a:graphicData uri="http://schemas.openxmlformats.org/drawingml/2006/picture">
+                      <pic:pic xmlns:pic="http://schemas.openxmlformats.org/drawingml/2006/picture">
+                        <pic:nvPicPr>
+                          <pic:cNvPr id="0" name="Picture 1" descr="Important%20Photos/SplashScreen-Bamboo.jpg"/>
+                          <pic:cNvPicPr>
+                            <a:picLocks noChangeAspect="1" noChangeArrowheads="1"/>
+                          </pic:cNvPicPr>
+                        </pic:nvPicPr>
+                        <pic:blipFill>
+                          <a:blip r:embed="rId6" cstate="print">
+                            <a:extLst>
+                              <a:ext uri="{28A0092B-C50C-407E-A947-70E740481C1C}">
+                                <a14:useLocalDpi xmlns:a14="http://schemas.microsoft.com/office/drawing/2010/main" val="0"/>
+                              </a:ext>
+                            </a:extLst>
+                          </a:blip>
+                          <a:srcRect/>
+                          <a:stretch>
+                            <a:fillRect/>
+                          </a:stretch>
+                        </pic:blipFill>
+                        <pic:spPr bwMode="auto">
+                          <a:xfrm>
+                            <a:off x="0" y="0"/>
+                            <a:ext cx="2984500" cy="3975100"/>
+                          </a:xfrm>
+                          <a:prstGeom prst="rect">
+                            <a:avLst/>
+                          </a:prstGeom>
+                          <a:noFill/>
+                          <a:ln>
+                            <a:noFill/>
+                          </a:ln>
+                        </pic:spPr>
+                      </pic:pic>
+                    </a:graphicData>
+                  </a:graphic>
+                </wp:inline>
+              </w:drawing>
+            </w:r>
+          </w:p>
+        </w:tc>
+        <w:tc>
+          <w:tcPr>
+            <w:tcW w:w="4843" w:type="dxa"/>
+            <w:tcBorders>
+              <w:top w:val="single" w:sz="8" w:space="0" w:color="000000"/>
+              <w:left w:val="single" w:sz="8" w:space="0" w:color="000000"/>
+              <w:bottom w:val="single" w:sz="8" w:space="0" w:color="000000"/>
+              <w:right w:val="single" w:sz="8" w:space="0" w:color="000000"/>
+            </w:tcBorders>
+            <w:shd w:val="clear" w:color="auto" w:fill="auto"/>
+            <w:tcMar>
+              <w:top w:w="100" w:type="dxa"/>
+              <w:left w:w="100" w:type="dxa"/>
+              <w:bottom w:w="100" w:type="dxa"/>
+              <w:right w:w="100" w:type="dxa"/>
+            </w:tcMar>
+            <w:vAlign w:val="center"/>
+          </w:tcPr>
+          <w:p>
+            <w:hyperlink r:id="rId7" w:history="1">
+              <w:r>
+                <w:rPr>
+                  <w:rFonts w:ascii="Helvetica" w:hAnsi="Helvetica" w:cs="Helvetica"/>
+                  <w:color w:val="0070C0"/>
+                </w:rPr>
+                <w:t>https://pixabay.com/en/photos/bamboo%20forest/</w:t>
+              </w:r>
+            </w:hyperlink>
+          </w:p>
+        </w:tc>
+        <w:tc>
+          <w:tcPr>
+            <w:tcW w:w="4843" w:type="dxa"/>
+            <w:tcBorders>
+              <w:top w:val="single" w:sz="8" w:space="0" w:color="000000"/>
+              <w:left w:val="single" w:sz="8" w:space="0" w:color="000000"/>
+              <w:bottom w:val="single" w:sz="8" w:space="0" w:color="000000"/>
+              <w:right w:val="single" w:sz="8" w:space="0" w:color="000000"/>
+            </w:tcBorders>
+            <w:shd w:val="clear" w:color="auto" w:fill="auto"/>
+            <w:tcMar>
+              <w:top w:w="100" w:type="dxa"/>
+              <w:left w:w="100" w:type="dxa"/>
+              <w:bottom w:w="100" w:type="dxa"/>
+              <w:right w:w="100" w:type="dxa"/>
+            </w:tcMar>
+            <w:vAlign w:val="center"/>
+          </w:tcPr>
+          <w:p>
+            <w:r>
+              <w:t>https://pixabay.com/en/service/terms/</w:t>
+            </w:r>
+          </w:p>
+        </w:tc>
+      </w:tr>
+    </w:tbl>
+    <w:p>
+      <w:pPr>
+        <w:pStyle w:val="Body"/>
+        <w:spacing w:after="160" w:line="312" w:lineRule="auto"/>
+      </w:pPr>
     </w:p>
     <w:p>
       <w:pPr>
@@ -112,13 +271,14 @@
                 <w:b/>
                 <w:bCs/>
               </w:rPr>
+              <w:lastRenderedPageBreak/>
               <w:t>Asset</w:t>
             </w:r>
           </w:p>
         </w:tc>
         <w:tc>
           <w:tcPr>
-            <w:tcW w:w="4842" w:type="dxa"/>
+            <w:tcW w:w="4843" w:type="dxa"/>
             <w:tcBorders>
               <w:top w:val="single" w:sz="8" w:space="0" w:color="000000"/>
               <w:left w:val="single" w:sz="8" w:space="0" w:color="000000"/>
@@ -151,7 +311,7 @@
         </w:tc>
         <w:tc>
           <w:tcPr>
-            <w:tcW w:w="4842" w:type="dxa"/>
+            <w:tcW w:w="4843" w:type="dxa"/>
             <w:tcBorders>
               <w:top w:val="single" w:sz="8" w:space="0" w:color="000000"/>
               <w:left w:val="single" w:sz="8" w:space="0" w:color="000000"/>
@@ -264,22 +424,13 @@
                 <w:sz w:val="20"/>
                 <w:szCs w:val="20"/>
               </w:rPr>
-              <w:t xml:space="preserve">Resize image assets so they are no larger than </w:t>
-            </w:r>
-            <w:r>
-              <w:rPr>
-                <w:b w:val="0"/>
-                <w:bCs w:val="0"/>
-                <w:sz w:val="20"/>
-                <w:szCs w:val="20"/>
-              </w:rPr>
-              <w:t>the example shown below.</w:t>
+              <w:t>Resize image assets so they are no larger than the example shown below.</w:t>
             </w:r>
           </w:p>
         </w:tc>
         <w:tc>
           <w:tcPr>
-            <w:tcW w:w="4842" w:type="dxa"/>
+            <w:tcW w:w="4843" w:type="dxa"/>
             <w:tcBorders>
               <w:top w:val="single" w:sz="8" w:space="0" w:color="000000"/>
               <w:left w:val="single" w:sz="8" w:space="0" w:color="000000"/>
@@ -326,7 +477,7 @@
         </w:tc>
         <w:tc>
           <w:tcPr>
-            <w:tcW w:w="4842" w:type="dxa"/>
+            <w:tcW w:w="4843" w:type="dxa"/>
             <w:tcBorders>
               <w:top w:val="single" w:sz="8" w:space="0" w:color="000000"/>
               <w:left w:val="single" w:sz="8" w:space="0" w:color="000000"/>
@@ -392,41 +543,47 @@
                 <w:noProof/>
               </w:rPr>
               <w:drawing>
-                <wp:inline distT="0" distB="0" distL="0" distR="0" wp14:anchorId="7AEAD888" wp14:editId="1E81C9E0">
-                  <wp:extent cx="1333500" cy="896036"/>
+                <wp:inline distT="0" distB="0" distL="0" distR="0" wp14:anchorId="33552DBB" wp14:editId="66982158">
+                  <wp:extent cx="2374900" cy="2374900"/>
                   <wp:effectExtent l="0" t="0" r="0" b="0"/>
-                  <wp:docPr id="1073741825" name="officeArt object"/>
-                  <wp:cNvGraphicFramePr/>
+                  <wp:docPr id="7" name="Picture 7" descr="Important%20Photos/Main%20Char-Ninja%20Icon.png"/>
+                  <wp:cNvGraphicFramePr>
+                    <a:graphicFrameLocks xmlns:a="http://schemas.openxmlformats.org/drawingml/2006/main" noChangeAspect="1"/>
+                  </wp:cNvGraphicFramePr>
                   <a:graphic xmlns:a="http://schemas.openxmlformats.org/drawingml/2006/main">
                     <a:graphicData uri="http://schemas.openxmlformats.org/drawingml/2006/picture">
                       <pic:pic xmlns:pic="http://schemas.openxmlformats.org/drawingml/2006/picture">
                         <pic:nvPicPr>
-                          <pic:cNvPr id="1073741825" name="meadow.jpg"/>
+                          <pic:cNvPr id="0" name="Picture 2" descr="Important%20Photos/Main%20Char-Ninja%20Icon.png"/>
                           <pic:cNvPicPr>
-                            <a:picLocks noChangeAspect="1"/>
+                            <a:picLocks noChangeAspect="1" noChangeArrowheads="1"/>
                           </pic:cNvPicPr>
                         </pic:nvPicPr>
                         <pic:blipFill>
-                          <a:blip r:embed="rId6">
-                            <a:extLst/>
+                          <a:blip r:embed="rId8">
+                            <a:extLst>
+                              <a:ext uri="{28A0092B-C50C-407E-A947-70E740481C1C}">
+                                <a14:useLocalDpi xmlns:a14="http://schemas.microsoft.com/office/drawing/2010/main" val="0"/>
+                              </a:ext>
+                            </a:extLst>
                           </a:blip>
+                          <a:srcRect/>
                           <a:stretch>
                             <a:fillRect/>
                           </a:stretch>
                         </pic:blipFill>
-                        <pic:spPr>
+                        <pic:spPr bwMode="auto">
                           <a:xfrm>
                             <a:off x="0" y="0"/>
-                            <a:ext cx="1333500" cy="896036"/>
+                            <a:ext cx="2374900" cy="2374900"/>
                           </a:xfrm>
                           <a:prstGeom prst="rect">
                             <a:avLst/>
                           </a:prstGeom>
-                          <a:ln w="12700" cap="flat">
+                          <a:noFill/>
+                          <a:ln>
                             <a:noFill/>
-                            <a:miter lim="400000"/>
                           </a:ln>
-                          <a:effectLst/>
                         </pic:spPr>
                       </pic:pic>
                     </a:graphicData>
@@ -438,7 +595,7 @@
         </w:tc>
         <w:tc>
           <w:tcPr>
-            <w:tcW w:w="4842" w:type="dxa"/>
+            <w:tcW w:w="4843" w:type="dxa"/>
             <w:tcBorders>
               <w:top w:val="single" w:sz="8" w:space="0" w:color="000000"/>
               <w:left w:val="single" w:sz="8" w:space="0" w:color="000000"/>
@@ -458,19 +615,19 @@
             <w:pPr>
               <w:pStyle w:val="FreeForm"/>
             </w:pPr>
-            <w:hyperlink r:id="rId7" w:history="1">
+            <w:hyperlink r:id="rId9" w:history="1">
               <w:r>
                 <w:rPr>
-                  <w:rStyle w:val="Hyperlink0"/>
+                  <w:color w:val="DCA10D"/>
                 </w:rPr>
-                <w:t>http://opengameart.org/sites/default/files/meadow.jpg</w:t>
+                <w:t>https://commons.wikimedia.org/wiki/File:Antu_face-ninja.svg</w:t>
               </w:r>
             </w:hyperlink>
           </w:p>
         </w:tc>
         <w:tc>
           <w:tcPr>
-            <w:tcW w:w="4842" w:type="dxa"/>
+            <w:tcW w:w="4843" w:type="dxa"/>
             <w:tcBorders>
               <w:top w:val="single" w:sz="8" w:space="0" w:color="000000"/>
               <w:left w:val="single" w:sz="8" w:space="0" w:color="000000"/>
@@ -490,22 +647,21 @@
             <w:pPr>
               <w:pStyle w:val="FreeForm"/>
             </w:pPr>
-            <w:hyperlink r:id="rId8" w:history="1">
+            <w:hyperlink r:id="rId10" w:history="1">
               <w:r>
                 <w:rPr>
-                  <w:rStyle w:val="Hyperlink0"/>
+                  <w:color w:val="DCA10D"/>
                 </w:rPr>
-                <w:t>http://opengameart.org/content/meadow-background</w:t>
+                <w:t>https://commons.wikimedia.org/wiki/File:Antu_face-ninja.svg</w:t>
               </w:r>
             </w:hyperlink>
-            <w:r>
-              <w:br/>
-            </w:r>
-            <w:r>
-              <w:t>(identifies asset as public doma</w:t>
-            </w:r>
-            <w:r>
-              <w:t>in)</w:t>
+          </w:p>
+          <w:p>
+            <w:pPr>
+              <w:pStyle w:val="FreeForm"/>
+            </w:pPr>
+            <w:r>
+              <w:t>(Page has a link too Creative Commons(etc.) but the link didn’t work)</w:t>
             </w:r>
           </w:p>
         </w:tc>
@@ -540,48 +696,52 @@
               <w:jc w:val="center"/>
             </w:pPr>
             <w:r>
-              <w:t xml:space="preserve">                  </w:t>
-            </w:r>
-            <w:r>
               <w:rPr>
                 <w:noProof/>
               </w:rPr>
+              <w:lastRenderedPageBreak/>
               <w:drawing>
-                <wp:inline distT="0" distB="0" distL="0" distR="0" wp14:anchorId="742A6293" wp14:editId="19149731">
-                  <wp:extent cx="571500" cy="571500"/>
+                <wp:inline distT="0" distB="0" distL="0" distR="0" wp14:anchorId="22643179" wp14:editId="68568519">
+                  <wp:extent cx="1308100" cy="5943600"/>
                   <wp:effectExtent l="0" t="0" r="0" b="0"/>
-                  <wp:docPr id="1073741826" name="officeArt object"/>
-                  <wp:cNvGraphicFramePr/>
+                  <wp:docPr id="8" name="Picture 8" descr="Important%20Photos/Bamboo%20Shoot%20-%20Two.png"/>
+                  <wp:cNvGraphicFramePr>
+                    <a:graphicFrameLocks xmlns:a="http://schemas.openxmlformats.org/drawingml/2006/main" noChangeAspect="1"/>
+                  </wp:cNvGraphicFramePr>
                   <a:graphic xmlns:a="http://schemas.openxmlformats.org/drawingml/2006/main">
                     <a:graphicData uri="http://schemas.openxmlformats.org/drawingml/2006/picture">
                       <pic:pic xmlns:pic="http://schemas.openxmlformats.org/drawingml/2006/picture">
                         <pic:nvPicPr>
-                          <pic:cNvPr id="1073741826" name="" descr="movie::file:///Users/russellgordon/Google%20Drive/2016-17/ICS2O/Miscellaneous/Asset_Tracking_Form/16424_1460641694.mp3"/>
+                          <pic:cNvPr id="0" name="Picture 3" descr="Important%20Photos/Bamboo%20Shoot%20-%20Two.png"/>
                           <pic:cNvPicPr>
-                            <a:picLocks/>
+                            <a:picLocks noChangeAspect="1" noChangeArrowheads="1"/>
                           </pic:cNvPicPr>
                         </pic:nvPicPr>
                         <pic:blipFill>
-                          <a:blip r:embed="rId9">
-                            <a:extLst/>
+                          <a:blip r:embed="rId11" cstate="print">
+                            <a:extLst>
+                              <a:ext uri="{28A0092B-C50C-407E-A947-70E740481C1C}">
+                                <a14:useLocalDpi xmlns:a14="http://schemas.microsoft.com/office/drawing/2010/main" val="0"/>
+                              </a:ext>
+                            </a:extLst>
                           </a:blip>
+                          <a:srcRect/>
                           <a:stretch>
                             <a:fillRect/>
                           </a:stretch>
                         </pic:blipFill>
-                        <pic:spPr>
+                        <pic:spPr bwMode="auto">
                           <a:xfrm>
                             <a:off x="0" y="0"/>
-                            <a:ext cx="571500" cy="571500"/>
+                            <a:ext cx="1308100" cy="5943600"/>
                           </a:xfrm>
                           <a:prstGeom prst="rect">
                             <a:avLst/>
                           </a:prstGeom>
-                          <a:ln w="12700" cap="flat">
+                          <a:noFill/>
+                          <a:ln>
                             <a:noFill/>
-                            <a:miter lim="400000"/>
                           </a:ln>
-                          <a:effectLst/>
                         </pic:spPr>
                       </pic:pic>
                     </a:graphicData>
@@ -589,11 +749,14 @@
                 </wp:inline>
               </w:drawing>
             </w:r>
+            <w:r>
+              <w:t xml:space="preserve">                  </w:t>
+            </w:r>
           </w:p>
         </w:tc>
         <w:tc>
           <w:tcPr>
-            <w:tcW w:w="4842" w:type="dxa"/>
+            <w:tcW w:w="4843" w:type="dxa"/>
             <w:tcBorders>
               <w:top w:val="single" w:sz="8" w:space="0" w:color="000000"/>
               <w:left w:val="single" w:sz="8" w:space="0" w:color="000000"/>
@@ -611,21 +774,42 @@
           </w:tcPr>
           <w:p>
             <w:pPr>
+              <w:widowControl w:val="0"/>
+              <w:pBdr>
+                <w:top w:val="none" w:sz="0" w:space="0" w:color="auto"/>
+                <w:left w:val="none" w:sz="0" w:space="0" w:color="auto"/>
+                <w:bottom w:val="none" w:sz="0" w:space="0" w:color="auto"/>
+                <w:right w:val="none" w:sz="0" w:space="0" w:color="auto"/>
+                <w:between w:val="none" w:sz="0" w:space="0" w:color="auto"/>
+                <w:bar w:val="none" w:sz="0" w:color="auto"/>
+              </w:pBdr>
+              <w:autoSpaceDE w:val="0"/>
+              <w:autoSpaceDN w:val="0"/>
+              <w:adjustRightInd w:val="0"/>
+              <w:rPr>
+                <w:rFonts w:ascii="Helvetica" w:hAnsi="Helvetica" w:cs="Helvetica"/>
+                <w:color w:val="353535"/>
+              </w:rPr>
+            </w:pPr>
+            <w:hyperlink r:id="rId12" w:history="1">
+              <w:r>
+                <w:rPr>
+                  <w:rFonts w:ascii="Helvetica" w:hAnsi="Helvetica" w:cs="Helvetica"/>
+                  <w:color w:val="DCA10D"/>
+                </w:rPr>
+                <w:t>https://www.google.ca/url?sa=i&amp;rct=j&amp;q=&amp;esrc=s&amp;source=images&amp;cd=&amp;ved=0ahUKEwiZuM7K9OTQAhUTzGMKHacyC3wQjxwIAw&amp;url=https%3A%2F%2Fpixabay.com%2Fusers%2F45991%2F&amp;bvm=bv.140915558,d.cGc&amp;psig=AFQjCNFQPwnctA6JwuC603uPN1dZStSxpQ&amp;ust=1481297277358375</w:t>
+              </w:r>
+            </w:hyperlink>
+          </w:p>
+          <w:p>
+            <w:pPr>
               <w:pStyle w:val="FreeForm"/>
             </w:pPr>
-            <w:hyperlink r:id="rId10" w:history="1">
-              <w:r>
-                <w:rPr>
-                  <w:rStyle w:val="Hyperlink0"/>
-                </w:rPr>
-                <w:t>http://www.freesfx.co.uk/rx2/mp3s/4/16424_1460641694.mp3</w:t>
-              </w:r>
-            </w:hyperlink>
           </w:p>
         </w:tc>
         <w:tc>
           <w:tcPr>
-            <w:tcW w:w="4842" w:type="dxa"/>
+            <w:tcW w:w="4843" w:type="dxa"/>
             <w:tcBorders>
               <w:top w:val="single" w:sz="8" w:space="0" w:color="000000"/>
               <w:left w:val="single" w:sz="8" w:space="0" w:color="000000"/>
@@ -645,14 +829,311 @@
             <w:pPr>
               <w:pStyle w:val="FreeForm"/>
             </w:pPr>
-            <w:hyperlink r:id="rId11" w:history="1">
-              <w:r>
-                <w:rPr>
-                  <w:rStyle w:val="Hyperlink0"/>
-                </w:rPr>
-                <w:t>http://www.freesfx.co.uk/info/eula/</w:t>
-              </w:r>
-            </w:hyperlink>
+            <w:r>
+              <w:t>https://pixabay.com/en/service/terms/</w:t>
+            </w:r>
+          </w:p>
+        </w:tc>
+      </w:tr>
+    </w:tbl>
+    <w:p>
+      <w:pPr>
+        <w:pStyle w:val="Body"/>
+        <w:spacing w:after="160" w:line="312" w:lineRule="auto"/>
+        <w:rPr>
+          <w:sz w:val="20"/>
+          <w:szCs w:val="20"/>
+        </w:rPr>
+      </w:pPr>
+    </w:p>
+    <w:tbl>
+      <w:tblPr>
+        <w:tblW w:w="14600" w:type="dxa"/>
+        <w:tblInd w:w="108" w:type="dxa"/>
+        <w:tblBorders>
+          <w:top w:val="single" w:sz="8" w:space="0" w:color="000000"/>
+          <w:left w:val="single" w:sz="8" w:space="0" w:color="000000"/>
+          <w:bottom w:val="single" w:sz="8" w:space="0" w:color="000000"/>
+          <w:right w:val="single" w:sz="8" w:space="0" w:color="000000"/>
+          <w:insideH w:val="single" w:sz="8" w:space="0" w:color="000000"/>
+          <w:insideV w:val="single" w:sz="8" w:space="0" w:color="000000"/>
+        </w:tblBorders>
+        <w:shd w:val="clear" w:color="auto" w:fill="BDC0BF"/>
+        <w:tblLayout w:type="fixed"/>
+        <w:tblLook w:val="04A0" w:firstRow="1" w:lastRow="0" w:firstColumn="1" w:lastColumn="0" w:noHBand="0" w:noVBand="1"/>
+      </w:tblPr>
+      <w:tblGrid>
+        <w:gridCol w:w="4914"/>
+        <w:gridCol w:w="4843"/>
+        <w:gridCol w:w="4843"/>
+      </w:tblGrid>
+      <w:tr>
+        <w:trPr>
+          <w:trHeight w:val="300"/>
+          <w:tblHeader/>
+        </w:trPr>
+        <w:tc>
+          <w:tcPr>
+            <w:tcW w:w="4914" w:type="dxa"/>
+            <w:tcBorders>
+              <w:top w:val="single" w:sz="8" w:space="0" w:color="000000"/>
+              <w:left w:val="single" w:sz="8" w:space="0" w:color="000000"/>
+              <w:bottom w:val="single" w:sz="8" w:space="0" w:color="000000"/>
+              <w:right w:val="single" w:sz="8" w:space="0" w:color="000000"/>
+            </w:tcBorders>
+            <w:shd w:val="clear" w:color="auto" w:fill="BDC0BF"/>
+            <w:tcMar>
+              <w:top w:w="100" w:type="dxa"/>
+              <w:left w:w="100" w:type="dxa"/>
+              <w:bottom w:w="100" w:type="dxa"/>
+              <w:right w:w="100" w:type="dxa"/>
+            </w:tcMar>
+          </w:tcPr>
+          <w:p>
+            <w:pPr>
+              <w:pStyle w:val="FreeForm"/>
+              <w:keepNext/>
+              <w:jc w:val="center"/>
+            </w:pPr>
+            <w:r>
+              <w:rPr>
+                <w:b/>
+                <w:bCs/>
+              </w:rPr>
+              <w:t>Asset</w:t>
+            </w:r>
+          </w:p>
+        </w:tc>
+        <w:tc>
+          <w:tcPr>
+            <w:tcW w:w="4842" w:type="dxa"/>
+            <w:tcBorders>
+              <w:top w:val="single" w:sz="8" w:space="0" w:color="000000"/>
+              <w:left w:val="single" w:sz="8" w:space="0" w:color="000000"/>
+              <w:bottom w:val="single" w:sz="8" w:space="0" w:color="000000"/>
+              <w:right w:val="single" w:sz="8" w:space="0" w:color="000000"/>
+            </w:tcBorders>
+            <w:shd w:val="clear" w:color="auto" w:fill="BDC0BF"/>
+            <w:tcMar>
+              <w:top w:w="100" w:type="dxa"/>
+              <w:left w:w="100" w:type="dxa"/>
+              <w:bottom w:w="100" w:type="dxa"/>
+              <w:right w:w="100" w:type="dxa"/>
+            </w:tcMar>
+            <w:vAlign w:val="center"/>
+          </w:tcPr>
+          <w:p>
+            <w:pPr>
+              <w:pStyle w:val="FreeForm"/>
+              <w:keepNext/>
+              <w:jc w:val="center"/>
+            </w:pPr>
+            <w:r>
+              <w:rPr>
+                <w:b/>
+                <w:bCs/>
+              </w:rPr>
+              <w:t>Source URL</w:t>
+            </w:r>
+          </w:p>
+        </w:tc>
+        <w:tc>
+          <w:tcPr>
+            <w:tcW w:w="4842" w:type="dxa"/>
+            <w:tcBorders>
+              <w:top w:val="single" w:sz="8" w:space="0" w:color="000000"/>
+              <w:left w:val="single" w:sz="8" w:space="0" w:color="000000"/>
+              <w:bottom w:val="single" w:sz="8" w:space="0" w:color="000000"/>
+              <w:right w:val="single" w:sz="8" w:space="0" w:color="000000"/>
+            </w:tcBorders>
+            <w:shd w:val="clear" w:color="auto" w:fill="BDC0BF"/>
+            <w:tcMar>
+              <w:top w:w="100" w:type="dxa"/>
+              <w:left w:w="100" w:type="dxa"/>
+              <w:bottom w:w="100" w:type="dxa"/>
+              <w:right w:w="100" w:type="dxa"/>
+            </w:tcMar>
+            <w:vAlign w:val="center"/>
+          </w:tcPr>
+          <w:p>
+            <w:pPr>
+              <w:pStyle w:val="FreeForm"/>
+              <w:keepNext/>
+              <w:jc w:val="center"/>
+            </w:pPr>
+            <w:r>
+              <w:rPr>
+                <w:b/>
+                <w:bCs/>
+              </w:rPr>
+              <w:t>License</w:t>
+            </w:r>
+          </w:p>
+        </w:tc>
+      </w:tr>
+      <w:tr>
+        <w:trPr>
+          <w:trHeight w:val="1220"/>
+          <w:tblHeader/>
+        </w:trPr>
+        <w:tc>
+          <w:tcPr>
+            <w:tcW w:w="4914" w:type="dxa"/>
+            <w:tcBorders>
+              <w:top w:val="single" w:sz="8" w:space="0" w:color="000000"/>
+              <w:left w:val="single" w:sz="8" w:space="0" w:color="000000"/>
+              <w:bottom w:val="single" w:sz="8" w:space="0" w:color="000000"/>
+              <w:right w:val="single" w:sz="8" w:space="0" w:color="000000"/>
+            </w:tcBorders>
+            <w:shd w:val="clear" w:color="auto" w:fill="BDC0BF"/>
+            <w:tcMar>
+              <w:top w:w="100" w:type="dxa"/>
+              <w:left w:w="100" w:type="dxa"/>
+              <w:bottom w:w="100" w:type="dxa"/>
+              <w:right w:w="100" w:type="dxa"/>
+            </w:tcMar>
+          </w:tcPr>
+          <w:p>
+            <w:pPr>
+              <w:pStyle w:val="Heading2"/>
+              <w:jc w:val="center"/>
+              <w:rPr>
+                <w:b w:val="0"/>
+                <w:bCs w:val="0"/>
+                <w:sz w:val="20"/>
+                <w:szCs w:val="20"/>
+              </w:rPr>
+            </w:pPr>
+            <w:r>
+              <w:rPr>
+                <w:b w:val="0"/>
+                <w:bCs w:val="0"/>
+                <w:sz w:val="20"/>
+                <w:szCs w:val="20"/>
+              </w:rPr>
+              <w:t>Insert a copy of the asset.</w:t>
+            </w:r>
+          </w:p>
+          <w:p>
+            <w:pPr>
+              <w:pStyle w:val="Heading2"/>
+              <w:jc w:val="center"/>
+              <w:rPr>
+                <w:sz w:val="20"/>
+                <w:szCs w:val="20"/>
+              </w:rPr>
+            </w:pPr>
+            <w:r>
+              <w:rPr>
+                <w:b w:val="0"/>
+                <w:bCs w:val="0"/>
+                <w:sz w:val="20"/>
+                <w:szCs w:val="20"/>
+              </w:rPr>
+              <w:t xml:space="preserve">If inserting an audio file, click the menu sequence: </w:t>
+            </w:r>
+            <w:r>
+              <w:rPr>
+                <w:sz w:val="20"/>
+                <w:szCs w:val="20"/>
+              </w:rPr>
+              <w:t xml:space="preserve">Insert &gt; Choose </w:t>
+            </w:r>
+          </w:p>
+          <w:p>
+            <w:pPr>
+              <w:pStyle w:val="Heading2"/>
+              <w:jc w:val="center"/>
+            </w:pPr>
+            <w:r>
+              <w:rPr>
+                <w:b w:val="0"/>
+                <w:bCs w:val="0"/>
+                <w:sz w:val="20"/>
+                <w:szCs w:val="20"/>
+              </w:rPr>
+              <w:t>Resize image assets so they are no larger than the example shown below.</w:t>
+            </w:r>
+          </w:p>
+        </w:tc>
+        <w:tc>
+          <w:tcPr>
+            <w:tcW w:w="4842" w:type="dxa"/>
+            <w:tcBorders>
+              <w:top w:val="single" w:sz="8" w:space="0" w:color="000000"/>
+              <w:left w:val="single" w:sz="8" w:space="0" w:color="000000"/>
+              <w:bottom w:val="single" w:sz="8" w:space="0" w:color="000000"/>
+              <w:right w:val="single" w:sz="8" w:space="0" w:color="000000"/>
+            </w:tcBorders>
+            <w:shd w:val="clear" w:color="auto" w:fill="BDC0BF"/>
+            <w:tcMar>
+              <w:top w:w="100" w:type="dxa"/>
+              <w:left w:w="100" w:type="dxa"/>
+              <w:bottom w:w="100" w:type="dxa"/>
+              <w:right w:w="100" w:type="dxa"/>
+            </w:tcMar>
+            <w:vAlign w:val="center"/>
+          </w:tcPr>
+          <w:p>
+            <w:pPr>
+              <w:pStyle w:val="FreeForm"/>
+              <w:keepNext/>
+              <w:jc w:val="center"/>
+            </w:pPr>
+            <w:r>
+              <w:rPr>
+                <w:sz w:val="20"/>
+                <w:szCs w:val="20"/>
+              </w:rPr>
+              <w:t>Paste the source URL here.</w:t>
+            </w:r>
+          </w:p>
+          <w:p>
+            <w:pPr>
+              <w:pStyle w:val="FreeForm"/>
+              <w:keepNext/>
+              <w:jc w:val="center"/>
+            </w:pPr>
+            <w:r>
+              <w:rPr>
+                <w:sz w:val="20"/>
+                <w:szCs w:val="20"/>
+              </w:rPr>
+              <w:t>The source URL must directly link to the asset in question.</w:t>
+            </w:r>
+          </w:p>
+        </w:tc>
+        <w:tc>
+          <w:tcPr>
+            <w:tcW w:w="4842" w:type="dxa"/>
+            <w:tcBorders>
+              <w:top w:val="single" w:sz="8" w:space="0" w:color="000000"/>
+              <w:left w:val="single" w:sz="8" w:space="0" w:color="000000"/>
+              <w:bottom w:val="single" w:sz="8" w:space="0" w:color="000000"/>
+              <w:right w:val="single" w:sz="8" w:space="0" w:color="000000"/>
+            </w:tcBorders>
+            <w:shd w:val="clear" w:color="auto" w:fill="BDC0BF"/>
+            <w:tcMar>
+              <w:top w:w="100" w:type="dxa"/>
+              <w:left w:w="100" w:type="dxa"/>
+              <w:bottom w:w="100" w:type="dxa"/>
+              <w:right w:w="100" w:type="dxa"/>
+            </w:tcMar>
+            <w:vAlign w:val="center"/>
+          </w:tcPr>
+          <w:p>
+            <w:pPr>
+              <w:pStyle w:val="FreeForm"/>
+              <w:keepNext/>
+              <w:jc w:val="center"/>
+            </w:pPr>
+            <w:r>
+              <w:rPr>
+                <w:sz w:val="20"/>
+                <w:szCs w:val="20"/>
+              </w:rPr>
+              <w:t>You must include a direct link to the licensing page for the asset in question.</w:t>
+            </w:r>
           </w:p>
         </w:tc>
       </w:tr>
@@ -661,7 +1142,7 @@
           <w:shd w:val="clear" w:color="auto" w:fill="auto"/>
         </w:tblPrEx>
         <w:trPr>
-          <w:trHeight w:val="300"/>
+          <w:trHeight w:val="1486"/>
         </w:trPr>
         <w:tc>
           <w:tcPr>
@@ -681,16 +1162,19 @@
             </w:tcMar>
           </w:tcPr>
           <w:p>
+            <w:pPr>
+              <w:pStyle w:val="FreeForm"/>
+              <w:jc w:val="center"/>
+            </w:pPr>
             <w:r>
               <w:rPr>
                 <w:noProof/>
               </w:rPr>
-              <w:lastRenderedPageBreak/>
               <w:drawing>
-                <wp:inline distT="0" distB="0" distL="0" distR="0" wp14:anchorId="45F8FAF5" wp14:editId="7BC05FC4">
+                <wp:inline distT="0" distB="0" distL="0" distR="0" wp14:anchorId="6CD3F435" wp14:editId="09C9D8A9">
                   <wp:extent cx="2984500" cy="3975100"/>
                   <wp:effectExtent l="0" t="0" r="12700" b="12700"/>
-                  <wp:docPr id="1" name="Picture 1" descr="../Splash%20Screen%20-%20ISP.jpeg"/>
+                  <wp:docPr id="11" name="Picture 11" descr="Important%20Photos/bambooBackGround.jpg"/>
                   <wp:cNvGraphicFramePr>
                     <a:graphicFrameLocks xmlns:a="http://schemas.openxmlformats.org/drawingml/2006/main" noChangeAspect="1"/>
                   </wp:cNvGraphicFramePr>
@@ -698,13 +1182,13 @@
                     <a:graphicData uri="http://schemas.openxmlformats.org/drawingml/2006/picture">
                       <pic:pic xmlns:pic="http://schemas.openxmlformats.org/drawingml/2006/picture">
                         <pic:nvPicPr>
-                          <pic:cNvPr id="0" name="Picture 1" descr="../Splash%20Screen%20-%20ISP.jpeg"/>
+                          <pic:cNvPr id="0" name="Picture 4" descr="Important%20Photos/bambooBackGround.jpg"/>
                           <pic:cNvPicPr>
                             <a:picLocks noChangeAspect="1" noChangeArrowheads="1"/>
                           </pic:cNvPicPr>
                         </pic:nvPicPr>
                         <pic:blipFill>
-                          <a:blip r:embed="rId12" cstate="print">
+                          <a:blip r:embed="rId13" cstate="print">
                             <a:extLst>
                               <a:ext uri="{28A0092B-C50C-407E-A947-70E740481C1C}">
                                 <a14:useLocalDpi xmlns:a14="http://schemas.microsoft.com/office/drawing/2010/main" val="0"/>
@@ -756,8 +1240,11 @@
             <w:vAlign w:val="center"/>
           </w:tcPr>
           <w:p>
-            <w:r>
-              <w:t>https://www.flickr.com/photos/kansasphoto/5128338915</w:t>
+            <w:pPr>
+              <w:pStyle w:val="FreeForm"/>
+            </w:pPr>
+            <w:r>
+              <w:t>https://c8.staticflickr.com/3/2632/3721211031_9ac1d15c13_b.jpg</w:t>
             </w:r>
           </w:p>
         </w:tc>
@@ -780,11 +1267,160 @@
             <w:vAlign w:val="center"/>
           </w:tcPr>
           <w:p>
-            <w:r>
-              <w:t>https://creativecommons.org/licenses/by-nd/2.0/</w:t>
+            <w:pPr>
+              <w:pStyle w:val="FreeForm"/>
+            </w:pPr>
+            <w:r>
+              <w:t>https://policies.yahoo.com/us/en/yahoo/terms/utos/index.htm</w:t>
+            </w:r>
+          </w:p>
+        </w:tc>
+      </w:tr>
+      <w:tr>
+        <w:tblPrEx>
+          <w:shd w:val="clear" w:color="auto" w:fill="auto"/>
+        </w:tblPrEx>
+        <w:trPr>
+          <w:trHeight w:val="1395"/>
+        </w:trPr>
+        <w:tc>
+          <w:tcPr>
+            <w:tcW w:w="4914" w:type="dxa"/>
+            <w:tcBorders>
+              <w:top w:val="single" w:sz="8" w:space="0" w:color="000000"/>
+              <w:left w:val="single" w:sz="8" w:space="0" w:color="000000"/>
+              <w:bottom w:val="single" w:sz="8" w:space="0" w:color="000000"/>
+              <w:right w:val="single" w:sz="8" w:space="0" w:color="000000"/>
+            </w:tcBorders>
+            <w:shd w:val="clear" w:color="auto" w:fill="auto"/>
+            <w:tcMar>
+              <w:top w:w="100" w:type="dxa"/>
+              <w:left w:w="100" w:type="dxa"/>
+              <w:bottom w:w="100" w:type="dxa"/>
+              <w:right w:w="100" w:type="dxa"/>
+            </w:tcMar>
+          </w:tcPr>
+          <w:p>
+            <w:pPr>
+              <w:pStyle w:val="FreeForm"/>
+              <w:jc w:val="center"/>
+            </w:pPr>
+            <w:r>
+              <w:rPr>
+                <w:noProof/>
+              </w:rPr>
+              <w:lastRenderedPageBreak/>
+              <w:drawing>
+                <wp:inline distT="0" distB="0" distL="0" distR="0" wp14:anchorId="239FCF84" wp14:editId="2D9F72F9">
+                  <wp:extent cx="2997200" cy="2857500"/>
+                  <wp:effectExtent l="0" t="0" r="0" b="12700"/>
+                  <wp:docPr id="12" name="Picture 12" descr="Important%20Photos/Falling%20Obstacle(ninja%20Star).png"/>
+                  <wp:cNvGraphicFramePr>
+                    <a:graphicFrameLocks xmlns:a="http://schemas.openxmlformats.org/drawingml/2006/main" noChangeAspect="1"/>
+                  </wp:cNvGraphicFramePr>
+                  <a:graphic xmlns:a="http://schemas.openxmlformats.org/drawingml/2006/main">
+                    <a:graphicData uri="http://schemas.openxmlformats.org/drawingml/2006/picture">
+                      <pic:pic xmlns:pic="http://schemas.openxmlformats.org/drawingml/2006/picture">
+                        <pic:nvPicPr>
+                          <pic:cNvPr id="0" name="Picture 5" descr="Important%20Photos/Falling%20Obstacle(ninja%20Star).png"/>
+                          <pic:cNvPicPr>
+                            <a:picLocks noChangeAspect="1" noChangeArrowheads="1"/>
+                          </pic:cNvPicPr>
+                        </pic:nvPicPr>
+                        <pic:blipFill>
+                          <a:blip r:embed="rId14" cstate="print">
+                            <a:extLst>
+                              <a:ext uri="{28A0092B-C50C-407E-A947-70E740481C1C}">
+                                <a14:useLocalDpi xmlns:a14="http://schemas.microsoft.com/office/drawing/2010/main" val="0"/>
+                              </a:ext>
+                            </a:extLst>
+                          </a:blip>
+                          <a:srcRect/>
+                          <a:stretch>
+                            <a:fillRect/>
+                          </a:stretch>
+                        </pic:blipFill>
+                        <pic:spPr bwMode="auto">
+                          <a:xfrm>
+                            <a:off x="0" y="0"/>
+                            <a:ext cx="2997200" cy="2857500"/>
+                          </a:xfrm>
+                          <a:prstGeom prst="rect">
+                            <a:avLst/>
+                          </a:prstGeom>
+                          <a:noFill/>
+                          <a:ln>
+                            <a:noFill/>
+                          </a:ln>
+                        </pic:spPr>
+                      </pic:pic>
+                    </a:graphicData>
+                  </a:graphic>
+                </wp:inline>
+              </w:drawing>
+            </w:r>
+            <w:r>
+              <w:t xml:space="preserve">                  </w:t>
+            </w:r>
+          </w:p>
+        </w:tc>
+        <w:tc>
+          <w:tcPr>
+            <w:tcW w:w="4842" w:type="dxa"/>
+            <w:tcBorders>
+              <w:top w:val="single" w:sz="8" w:space="0" w:color="000000"/>
+              <w:left w:val="single" w:sz="8" w:space="0" w:color="000000"/>
+              <w:bottom w:val="single" w:sz="8" w:space="0" w:color="000000"/>
+              <w:right w:val="single" w:sz="8" w:space="0" w:color="000000"/>
+            </w:tcBorders>
+            <w:shd w:val="clear" w:color="auto" w:fill="auto"/>
+            <w:tcMar>
+              <w:top w:w="100" w:type="dxa"/>
+              <w:left w:w="100" w:type="dxa"/>
+              <w:bottom w:w="100" w:type="dxa"/>
+              <w:right w:w="100" w:type="dxa"/>
+            </w:tcMar>
+            <w:vAlign w:val="center"/>
+          </w:tcPr>
+          <w:p>
+            <w:pPr>
+              <w:pStyle w:val="FreeForm"/>
+            </w:pPr>
+            <w:r>
+              <w:t>https://pixabay.com/p-159111/?no_redirect</w:t>
+            </w:r>
+          </w:p>
+        </w:tc>
+        <w:tc>
+          <w:tcPr>
+            <w:tcW w:w="4842" w:type="dxa"/>
+            <w:tcBorders>
+              <w:top w:val="single" w:sz="8" w:space="0" w:color="000000"/>
+              <w:left w:val="single" w:sz="8" w:space="0" w:color="000000"/>
+              <w:bottom w:val="single" w:sz="8" w:space="0" w:color="000000"/>
+              <w:right w:val="single" w:sz="8" w:space="0" w:color="000000"/>
+            </w:tcBorders>
+            <w:shd w:val="clear" w:color="auto" w:fill="auto"/>
+            <w:tcMar>
+              <w:top w:w="100" w:type="dxa"/>
+              <w:left w:w="100" w:type="dxa"/>
+              <w:bottom w:w="100" w:type="dxa"/>
+              <w:right w:w="100" w:type="dxa"/>
+            </w:tcMar>
+            <w:vAlign w:val="center"/>
+          </w:tcPr>
+          <w:p>
+            <w:pPr>
+              <w:pStyle w:val="FreeForm"/>
+            </w:pPr>
+            <w:r>
+              <w:t>https://pixabay</w:t>
             </w:r>
             <w:bookmarkStart w:id="0" w:name="_GoBack"/>
             <w:bookmarkEnd w:id="0"/>
+            <w:r>
+              <w:t>.com/en/service/terms/</w:t>
+            </w:r>
           </w:p>
         </w:tc>
       </w:tr>
@@ -796,8 +1432,8 @@
       </w:pPr>
     </w:p>
     <w:sectPr>
-      <w:headerReference w:type="default" r:id="rId13"/>
-      <w:footerReference w:type="default" r:id="rId14"/>
+      <w:headerReference w:type="default" r:id="rId15"/>
+      <w:footerReference w:type="default" r:id="rId16"/>
       <w:pgSz w:w="15840" w:h="12240" w:orient="landscape"/>
       <w:pgMar w:top="1440" w:right="640" w:bottom="1440" w:left="600" w:header="720" w:footer="864" w:gutter="0"/>
       <w:cols w:space="720"/>
@@ -866,7 +1502,7 @@
       <w:rPr>
         <w:noProof/>
       </w:rPr>
-      <w:t>1</w:t>
+      <w:t>4</w:t>
     </w:r>
     <w:r>
       <w:fldChar w:fldCharType="end"/>
@@ -874,24 +1510,14 @@
     <w:r>
       <w:t xml:space="preserve"> of </w:t>
     </w:r>
-    <w:r>
-      <w:fldChar w:fldCharType="begin"/>
-    </w:r>
-    <w:r>
-      <w:instrText xml:space="preserve"> NUMPAGES </w:instrText>
-    </w:r>
-    <w:r>
-      <w:fldChar w:fldCharType="separate"/>
-    </w:r>
-    <w:r>
-      <w:rPr>
-        <w:noProof/>
-      </w:rPr>
-      <w:t>2</w:t>
-    </w:r>
-    <w:r>
-      <w:fldChar w:fldCharType="end"/>
-    </w:r>
+    <w:fldSimple w:instr=" NUMPAGES ">
+      <w:r>
+        <w:rPr>
+          <w:noProof/>
+        </w:rPr>
+        <w:t>5</w:t>
+      </w:r>
+    </w:fldSimple>
   </w:p>
 </w:ftr>
 </file>
@@ -930,8 +1556,6 @@
     </w:r>
     <w:r>
       <w:tab/>
-    </w:r>
-    <w:r>
       <w:t>Name: _______________________________</w:t>
     </w:r>
   </w:p>
@@ -1346,6 +1970,7 @@
   </w:latentStyles>
   <w:style w:type="paragraph" w:default="1" w:styleId="Normal">
     <w:name w:val="Normal"/>
+    <w:rsid w:val="000410D6"/>
     <w:rPr>
       <w:sz w:val="24"/>
       <w:szCs w:val="24"/>
@@ -1503,6 +2128,29 @@
       <w:sz w:val="24"/>
       <w:szCs w:val="24"/>
     </w:rPr>
+  </w:style>
+  <w:style w:type="table" w:styleId="TableGrid">
+    <w:name w:val="Table Grid"/>
+    <w:basedOn w:val="TableNormal"/>
+    <w:uiPriority w:val="39"/>
+    <w:rsid w:val="000410D6"/>
+    <w:tblPr>
+      <w:tblInd w:w="0" w:type="dxa"/>
+      <w:tblBorders>
+        <w:top w:val="single" w:sz="4" w:space="0" w:color="auto"/>
+        <w:left w:val="single" w:sz="4" w:space="0" w:color="auto"/>
+        <w:bottom w:val="single" w:sz="4" w:space="0" w:color="auto"/>
+        <w:right w:val="single" w:sz="4" w:space="0" w:color="auto"/>
+        <w:insideH w:val="single" w:sz="4" w:space="0" w:color="auto"/>
+        <w:insideV w:val="single" w:sz="4" w:space="0" w:color="auto"/>
+      </w:tblBorders>
+      <w:tblCellMar>
+        <w:top w:w="0" w:type="dxa"/>
+        <w:left w:w="108" w:type="dxa"/>
+        <w:bottom w:w="0" w:type="dxa"/>
+        <w:right w:w="108" w:type="dxa"/>
+      </w:tblCellMar>
+    </w:tblPr>
   </w:style>
 </w:styles>
 </file>

</xml_diff>

<commit_message>
I now have my asset tracker completed and have (hopefully) functioning app icons. Bug still not fixed. (redone incase of failure)
</commit_message>
<xml_diff>
--- a/Asset_Tracking_Form-MacDougall_Connor.docx
+++ b/Asset_Tracking_Form-MacDougall_Connor.docx
@@ -24,29 +24,10 @@
           <w:b/>
           <w:bCs/>
         </w:rPr>
-        <w:t>Link to GitHub Repository for Project</w:t>
+        <w:t xml:space="preserve">Link to GitHub Repository for Project:  </w:t>
       </w:r>
-      <w:proofErr w:type="gramStart"/>
-      <w:r>
-        <w:rPr>
-          <w:b/>
-          <w:bCs/>
-        </w:rPr>
-        <w:t xml:space="preserve">:  </w:t>
-      </w:r>
-      <w:r>
-        <w:rPr>
-          <w:shd w:val="clear" w:color="auto" w:fill="FFE061"/>
-        </w:rPr>
-        <w:t>(</w:t>
-      </w:r>
-      <w:proofErr w:type="gramEnd"/>
-      <w:r>
-        <w:rPr>
-          <w:shd w:val="clear" w:color="auto" w:fill="FFE061"/>
-        </w:rPr>
-        <w:t>Add your link here)</w:t>
-      </w:r>
+      <w:bookmarkStart w:id="0" w:name="_GoBack"/>
+      <w:bookmarkEnd w:id="0"/>
     </w:p>
     <w:tbl>
       <w:tblPr>
@@ -1414,12 +1395,7 @@
               <w:pStyle w:val="FreeForm"/>
             </w:pPr>
             <w:r>
-              <w:t>https://pixabay</w:t>
-            </w:r>
-            <w:bookmarkStart w:id="0" w:name="_GoBack"/>
-            <w:bookmarkEnd w:id="0"/>
-            <w:r>
-              <w:t>.com/en/service/terms/</w:t>
+              <w:t>https://pixabay.com/en/service/terms/</w:t>
             </w:r>
           </w:p>
         </w:tc>
@@ -1502,7 +1478,7 @@
       <w:rPr>
         <w:noProof/>
       </w:rPr>
-      <w:t>4</w:t>
+      <w:t>1</w:t>
     </w:r>
     <w:r>
       <w:fldChar w:fldCharType="end"/>

</xml_diff>